<commit_message>
- Created SecondDegreeAffineTransform with spec documentation and implementation - Refactored OscilloscopeData to include startTime and sampleRate - Wired OscilloscopeEffect to properly construct and emit OscilloscopeData - Made VisualizerDataBase polymorphic to support dynamic_cast - Integrated transform headers and corrected build configurations - Updated Visual Studio project and filters for new source files
</commit_message>
<xml_diff>
--- a/ChatGPR-Colab-Requirments.docx
+++ b/ChatGPR-Colab-Requirments.docx
@@ -350,6 +350,17 @@
     <w:p>
       <w:r>
         <w:t>We are in Windows, never give Mac or Linux inastructions.</w:t>
+      </w:r>
+    </w:p>
+    <w:p>
+      <w:r>
+        <w:t>Always prefer header + CPP file over header only except in templates and special cases of very small classes or structs.</w:t>
+      </w:r>
+    </w:p>
+    <w:p/>
+    <w:p>
+      <w:r>
+        <w:t>One class per file set except special cases.  In those cases prefer the included classes should in the scope of the main class or in it’s own file.</w:t>
       </w:r>
     </w:p>
     <w:sectPr>

</xml_diff>